<commit_message>
change load to ajax
</commit_message>
<xml_diff>
--- a/public_html/docs/docs.docx
+++ b/public_html/docs/docs.docx
@@ -307,7 +307,7 @@
       <w:r>
         <w:rPr>
           <w:noProof/>
-          <w:lang w:eastAsia="es-ES"/>
+          <w:lang w:val="es-ES" w:eastAsia="es-ES"/>
         </w:rPr>
         <w:drawing>
           <wp:inline distT="0" distB="0" distL="0" distR="0" wp14:anchorId="29BB7307" wp14:editId="4FB82332">
@@ -401,8 +401,9 @@
       <w:r>
         <w:rPr>
           <w:noProof/>
-          <w:lang w:eastAsia="es-ES"/>
-        </w:rPr>
+          <w:lang w:val="es-ES" w:eastAsia="es-ES"/>
+        </w:rPr>
+        <w:lastRenderedPageBreak/>
         <w:drawing>
           <wp:inline distT="0" distB="0" distL="0" distR="0" wp14:anchorId="25644C20" wp14:editId="5094C090">
             <wp:extent cx="2952750" cy="1609725"/>
@@ -594,7 +595,7 @@
       <w:r>
         <w:rPr>
           <w:noProof/>
-          <w:lang w:eastAsia="es-ES"/>
+          <w:lang w:val="es-ES" w:eastAsia="es-ES"/>
         </w:rPr>
         <w:drawing>
           <wp:inline distT="0" distB="0" distL="0" distR="0" wp14:anchorId="6161DABD" wp14:editId="7567A4A6">
@@ -677,7 +678,7 @@
       <w:r>
         <w:rPr>
           <w:noProof/>
-          <w:lang w:eastAsia="es-ES"/>
+          <w:lang w:val="es-ES" w:eastAsia="es-ES"/>
         </w:rPr>
         <w:drawing>
           <wp:inline distT="0" distB="0" distL="0" distR="0" wp14:anchorId="1B23EDB6" wp14:editId="4C632CF8">
@@ -778,6 +779,7 @@
         </w:numPr>
       </w:pPr>
       <w:r>
+        <w:lastRenderedPageBreak/>
         <w:t xml:space="preserve">Ingresar a la carpeta </w:t>
       </w:r>
       <w:r>
@@ -950,7 +952,7 @@
       <w:r>
         <w:rPr>
           <w:noProof/>
-          <w:lang w:eastAsia="es-ES"/>
+          <w:lang w:val="es-ES" w:eastAsia="es-ES"/>
         </w:rPr>
         <w:drawing>
           <wp:inline distT="0" distB="0" distL="0" distR="0" wp14:anchorId="6C606614" wp14:editId="11B352E7">
@@ -1091,7 +1093,7 @@
       <w:r>
         <w:rPr>
           <w:noProof/>
-          <w:lang w:eastAsia="es-ES"/>
+          <w:lang w:val="es-ES" w:eastAsia="es-ES"/>
         </w:rPr>
         <w:drawing>
           <wp:inline distT="0" distB="0" distL="0" distR="0" wp14:anchorId="124DBF37" wp14:editId="66C42B1A">
@@ -1383,7 +1385,7 @@
       <w:r>
         <w:rPr>
           <w:noProof/>
-          <w:lang w:eastAsia="es-ES"/>
+          <w:lang w:val="es-ES" w:eastAsia="es-ES"/>
         </w:rPr>
         <w:drawing>
           <wp:inline distT="0" distB="0" distL="0" distR="0">
@@ -1542,6 +1544,7 @@
         </w:numPr>
       </w:pPr>
       <w:r>
+        <w:lastRenderedPageBreak/>
         <w:t>Ingresar a la carpeta de la carrera correspondiente</w:t>
       </w:r>
     </w:p>
@@ -1681,7 +1684,7 @@
       <w:r>
         <w:rPr>
           <w:noProof/>
-          <w:lang w:eastAsia="es-ES"/>
+          <w:lang w:val="es-ES" w:eastAsia="es-ES"/>
         </w:rPr>
         <w:drawing>
           <wp:inline distT="0" distB="0" distL="0" distR="0" wp14:anchorId="467BFE67" wp14:editId="1DDB9D6C">
@@ -1824,7 +1827,7 @@
       <w:r>
         <w:rPr>
           <w:noProof/>
-          <w:lang w:eastAsia="es-ES"/>
+          <w:lang w:val="es-ES" w:eastAsia="es-ES"/>
         </w:rPr>
         <w:drawing>
           <wp:inline distT="0" distB="0" distL="0" distR="0" wp14:anchorId="34EDD230" wp14:editId="102EBA57">
@@ -1878,6 +1881,7 @@
         </w:rPr>
       </w:pPr>
       <w:r>
+        <w:lastRenderedPageBreak/>
         <w:t xml:space="preserve">En contenido ID coloque el “identificador” del paso 16. Y en “Menú de la </w:t>
       </w:r>
       <w:r>
@@ -2017,7 +2021,7 @@
       <w:r>
         <w:rPr>
           <w:noProof/>
-          <w:lang w:eastAsia="es-ES"/>
+          <w:lang w:val="es-ES" w:eastAsia="es-ES"/>
         </w:rPr>
         <w:drawing>
           <wp:inline distT="0" distB="0" distL="0" distR="0" wp14:anchorId="04CEC0C5" wp14:editId="389EABFD">
@@ -2136,7 +2140,6 @@
         <w:pStyle w:val="Ttulo1"/>
       </w:pPr>
       <w:r>
-        <w:lastRenderedPageBreak/>
         <w:t>Administración Panel 4: Investigación</w:t>
       </w:r>
     </w:p>
@@ -2211,8 +2214,9 @@
       <w:r>
         <w:rPr>
           <w:noProof/>
-          <w:lang w:eastAsia="es-ES"/>
-        </w:rPr>
+          <w:lang w:val="es-ES" w:eastAsia="es-ES"/>
+        </w:rPr>
+        <w:lastRenderedPageBreak/>
         <w:drawing>
           <wp:inline distT="0" distB="0" distL="0" distR="0" wp14:anchorId="2A1369BD" wp14:editId="7E166348">
             <wp:extent cx="4286250" cy="1571625"/>
@@ -2460,7 +2464,7 @@
       <w:r>
         <w:rPr>
           <w:noProof/>
-          <w:lang w:eastAsia="es-ES"/>
+          <w:lang w:val="es-ES" w:eastAsia="es-ES"/>
         </w:rPr>
         <w:drawing>
           <wp:inline distT="0" distB="0" distL="0" distR="0" wp14:anchorId="4A9F1F9A" wp14:editId="558C3069">
@@ -2527,7 +2531,6 @@
         </w:numPr>
       </w:pPr>
       <w:r>
-        <w:lastRenderedPageBreak/>
         <w:t>Colocar aquí el identificador de la noticia creada (</w:t>
       </w:r>
       <w:r>
@@ -2544,7 +2547,7 @@
       <w:r>
         <w:rPr>
           <w:noProof/>
-          <w:lang w:eastAsia="es-ES"/>
+          <w:lang w:val="es-ES" w:eastAsia="es-ES"/>
         </w:rPr>
         <w:drawing>
           <wp:inline distT="0" distB="0" distL="0" distR="0" wp14:anchorId="7E2A0156" wp14:editId="2C822E3D">
@@ -2856,16 +2859,10 @@
         <w:pStyle w:val="Ttulo1"/>
       </w:pPr>
       <w:r>
-        <w:lastRenderedPageBreak/>
         <w:t xml:space="preserve">Administración </w:t>
       </w:r>
       <w:r>
-        <w:t>Pane</w:t>
-      </w:r>
-      <w:bookmarkStart w:id="0" w:name="_GoBack"/>
-      <w:bookmarkEnd w:id="0"/>
-      <w:r>
-        <w:t>l</w:t>
+        <w:t>Panel</w:t>
       </w:r>
       <w:r>
         <w:t xml:space="preserve"> 3: Contacto</w:t>
@@ -2876,9 +2873,23 @@
     <w:p/>
     <w:p>
       <w:pPr>
+        <w:rPr>
+          <w:rFonts w:asciiTheme="majorHAnsi" w:eastAsiaTheme="majorEastAsia" w:hAnsiTheme="majorHAnsi" w:cstheme="majorBidi"/>
+          <w:color w:val="2E74B5" w:themeColor="accent1" w:themeShade="BF"/>
+          <w:sz w:val="32"/>
+          <w:szCs w:val="32"/>
+        </w:rPr>
+      </w:pPr>
+      <w:r>
+        <w:br w:type="page"/>
+      </w:r>
+    </w:p>
+    <w:p>
+      <w:pPr>
         <w:pStyle w:val="Ttulo1"/>
       </w:pPr>
       <w:r>
+        <w:lastRenderedPageBreak/>
         <w:t>Gestión de permisos</w:t>
       </w:r>
     </w:p>
@@ -3004,7 +3015,7 @@
       <w:r>
         <w:rPr>
           <w:noProof/>
-          <w:lang w:eastAsia="es-ES"/>
+          <w:lang w:val="es-ES" w:eastAsia="es-ES"/>
         </w:rPr>
         <w:drawing>
           <wp:inline distT="0" distB="0" distL="0" distR="0" wp14:anchorId="08FEFEDA" wp14:editId="681CC865">
@@ -3860,7 +3871,6 @@
           <w:sz w:val="24"/>
           <w:szCs w:val="24"/>
         </w:rPr>
-        <w:lastRenderedPageBreak/>
         <w:t xml:space="preserve"> </w:t>
       </w:r>
     </w:p>
@@ -3945,6 +3955,7 @@
           <w:rFonts w:ascii="Segoe UI Light" w:hAnsi="Segoe UI Light"/>
           <w:sz w:val="24"/>
           <w:szCs w:val="24"/>
+          <w:lang w:val="es-ES"/>
         </w:rPr>
       </w:pPr>
       <w:r>
@@ -3974,6 +3985,15 @@
         </w:rPr>
         <w:t xml:space="preserve"> </w:t>
       </w:r>
+      <w:r>
+        <w:rPr>
+          <w:rFonts w:ascii="Segoe UI Light" w:hAnsi="Segoe UI Light"/>
+          <w:sz w:val="24"/>
+          <w:szCs w:val="24"/>
+          <w:lang w:val="es-ES"/>
+        </w:rPr>
+        <w:t>para pruebas</w:t>
+      </w:r>
     </w:p>
     <w:p>
       <w:pPr>
@@ -3984,6 +4004,49 @@
           <w:rFonts w:ascii="Segoe UI Light" w:hAnsi="Segoe UI Light"/>
           <w:sz w:val="24"/>
           <w:szCs w:val="24"/>
+          <w:lang w:val="es-ES"/>
+        </w:rPr>
+      </w:pPr>
+      <w:r>
+        <w:rPr>
+          <w:rFonts w:ascii="Segoe UI Light" w:hAnsi="Segoe UI Light"/>
+          <w:sz w:val="24"/>
+          <w:szCs w:val="24"/>
+          <w:lang w:val="es-ES"/>
+        </w:rPr>
+        <w:t xml:space="preserve">Para producción: </w:t>
+      </w:r>
+      <w:hyperlink r:id="rId18" w:history="1">
+        <w:r>
+          <w:rPr>
+            <w:rStyle w:val="Hipervnculo"/>
+            <w:rFonts w:ascii="Segoe UI Light" w:hAnsi="Segoe UI Light"/>
+            <w:sz w:val="24"/>
+            <w:szCs w:val="24"/>
+            <w:lang w:val="es-ES"/>
+          </w:rPr>
+          <w:t>http://200.93.225.30/login</w:t>
+        </w:r>
+      </w:hyperlink>
+      <w:r>
+        <w:rPr>
+          <w:rFonts w:ascii="Segoe UI Light" w:hAnsi="Segoe UI Light"/>
+          <w:sz w:val="24"/>
+          <w:szCs w:val="24"/>
+          <w:lang w:val="es-ES"/>
+        </w:rPr>
+        <w:t xml:space="preserve"> </w:t>
+      </w:r>
+    </w:p>
+    <w:p>
+      <w:pPr>
+        <w:pStyle w:val="Prrafodelista"/>
+        <w:ind w:left="360"/>
+        <w:jc w:val="both"/>
+        <w:rPr>
+          <w:rFonts w:ascii="Segoe UI Light" w:hAnsi="Segoe UI Light"/>
+          <w:sz w:val="24"/>
+          <w:szCs w:val="24"/>
         </w:rPr>
       </w:pPr>
       <w:r>
@@ -3994,7 +4057,7 @@
         </w:rPr>
         <w:t xml:space="preserve">Para el servidor de archivos: </w:t>
       </w:r>
-      <w:hyperlink r:id="rId18" w:history="1">
+      <w:hyperlink r:id="rId19" w:history="1">
         <w:r>
           <w:rPr>
             <w:rStyle w:val="Hipervnculo"/>
@@ -4127,7 +4190,7 @@
         </w:rPr>
         <w:t xml:space="preserve">Solo debe colocar en el siguiente formato (sin comillas): “fa-icono” donde “icono” representa el nombre del ícono que desea colocar, puede ver el nombre del icono en: </w:t>
       </w:r>
-      <w:hyperlink r:id="rId19" w:history="1">
+      <w:hyperlink r:id="rId20" w:history="1">
         <w:r>
           <w:rPr>
             <w:rStyle w:val="Hipervnculo"/>
@@ -4161,6 +4224,100 @@
     </w:p>
     <w:p>
       <w:pPr>
+        <w:pStyle w:val="Prrafodelista"/>
+        <w:ind w:left="360"/>
+        <w:jc w:val="both"/>
+        <w:rPr>
+          <w:rFonts w:ascii="Segoe UI Light" w:hAnsi="Segoe UI Light"/>
+          <w:sz w:val="24"/>
+          <w:szCs w:val="24"/>
+        </w:rPr>
+      </w:pPr>
+      <w:r>
+        <w:rPr>
+          <w:noProof/>
+          <w:lang w:val="es-ES" w:eastAsia="es-ES"/>
+        </w:rPr>
+        <w:drawing>
+          <wp:inline distT="0" distB="0" distL="0" distR="0" wp14:anchorId="298FEB15" wp14:editId="089FD989">
+            <wp:extent cx="3581400" cy="1002792"/>
+            <wp:effectExtent l="0" t="0" r="0" b="6985"/>
+            <wp:docPr id="6" name="Imagen 6"/>
+            <wp:cNvGraphicFramePr>
+              <a:graphicFrameLocks xmlns:a="http://schemas.openxmlformats.org/drawingml/2006/main" noChangeAspect="1"/>
+            </wp:cNvGraphicFramePr>
+            <a:graphic xmlns:a="http://schemas.openxmlformats.org/drawingml/2006/main">
+              <a:graphicData uri="http://schemas.openxmlformats.org/drawingml/2006/picture">
+                <pic:pic xmlns:pic="http://schemas.openxmlformats.org/drawingml/2006/picture">
+                  <pic:nvPicPr>
+                    <pic:cNvPr id="1" name=""/>
+                    <pic:cNvPicPr/>
+                  </pic:nvPicPr>
+                  <pic:blipFill rotWithShape="1">
+                    <a:blip r:embed="rId21"/>
+                    <a:srcRect l="51490" t="39168" r="5075" b="41374"/>
+                    <a:stretch/>
+                  </pic:blipFill>
+                  <pic:spPr bwMode="auto">
+                    <a:xfrm>
+                      <a:off x="0" y="0"/>
+                      <a:ext cx="3591505" cy="1005621"/>
+                    </a:xfrm>
+                    <a:prstGeom prst="rect">
+                      <a:avLst/>
+                    </a:prstGeom>
+                    <a:ln>
+                      <a:noFill/>
+                    </a:ln>
+                    <a:extLst>
+                      <a:ext uri="{53640926-AAD7-44D8-BBD7-CCE9431645EC}">
+                        <a14:shadowObscured xmlns:a14="http://schemas.microsoft.com/office/drawing/2010/main"/>
+                      </a:ext>
+                    </a:extLst>
+                  </pic:spPr>
+                </pic:pic>
+              </a:graphicData>
+            </a:graphic>
+          </wp:inline>
+        </w:drawing>
+      </w:r>
+    </w:p>
+    <w:p>
+      <w:pPr>
+        <w:pStyle w:val="Prrafodelista"/>
+        <w:ind w:left="360"/>
+        <w:jc w:val="both"/>
+        <w:rPr>
+          <w:rFonts w:ascii="Segoe UI Light" w:hAnsi="Segoe UI Light"/>
+          <w:sz w:val="24"/>
+          <w:szCs w:val="24"/>
+          <w:lang w:val="es-ES"/>
+        </w:rPr>
+      </w:pPr>
+      <w:r>
+        <w:rPr>
+          <w:rFonts w:ascii="Segoe UI Light" w:hAnsi="Segoe UI Light"/>
+          <w:sz w:val="24"/>
+          <w:szCs w:val="24"/>
+          <w:lang w:val="es-ES"/>
+        </w:rPr>
+        <w:t>Entonces en el campo colocará: fa-file-pdf-o</w:t>
+      </w:r>
+    </w:p>
+    <w:p>
+      <w:pPr>
+        <w:pStyle w:val="Prrafodelista"/>
+        <w:ind w:left="360"/>
+        <w:jc w:val="both"/>
+        <w:rPr>
+          <w:rFonts w:ascii="Segoe UI Light" w:hAnsi="Segoe UI Light"/>
+          <w:sz w:val="24"/>
+          <w:szCs w:val="24"/>
+        </w:rPr>
+      </w:pPr>
+    </w:p>
+    <w:p>
+      <w:pPr>
         <w:pStyle w:val="Ttulo2"/>
         <w:numPr>
           <w:ilvl w:val="0"/>
@@ -4190,7 +4347,7 @@
         </w:rPr>
         <w:t xml:space="preserve">Copie solamente el url del video: ejemplo: </w:t>
       </w:r>
-      <w:hyperlink r:id="rId20" w:history="1">
+      <w:hyperlink r:id="rId22" w:history="1">
         <w:r>
           <w:rPr>
             <w:rStyle w:val="Hipervnculo"/>
@@ -4311,7 +4468,7 @@
         </w:rPr>
         <w:t xml:space="preserve">Asegúrese de haber iniciado sesión en el servidor de archivos </w:t>
       </w:r>
-      <w:hyperlink r:id="rId21" w:history="1">
+      <w:hyperlink r:id="rId23" w:history="1">
         <w:r>
           <w:rPr>
             <w:rStyle w:val="Hipervnculo"/>
@@ -4363,6 +4520,8 @@
         <w:t>Copie únicamente el url de la imagen: ejemplo</w:t>
       </w:r>
     </w:p>
+    <w:bookmarkStart w:id="0" w:name="_GoBack"/>
+    <w:bookmarkEnd w:id="0"/>
     <w:p>
       <w:pPr>
         <w:pStyle w:val="Prrafodelista"/>
@@ -4374,17 +4533,135 @@
           <w:szCs w:val="24"/>
         </w:rPr>
       </w:pPr>
-      <w:hyperlink r:id="rId22" w:history="1">
-        <w:r>
-          <w:rPr>
-            <w:rStyle w:val="Hipervnculo"/>
-            <w:rFonts w:ascii="Segoe UI Light" w:hAnsi="Segoe UI Light"/>
-            <w:sz w:val="24"/>
-            <w:szCs w:val="24"/>
-          </w:rPr>
-          <w:t>http://aka-cdn.uce.edu.ec/atenea/ares/perseo/my_html/img/logo.png</w:t>
-        </w:r>
-      </w:hyperlink>
+      <w:r>
+        <w:rPr>
+          <w:rFonts w:ascii="Segoe UI Light" w:hAnsi="Segoe UI Light"/>
+          <w:sz w:val="24"/>
+          <w:szCs w:val="24"/>
+        </w:rPr>
+        <w:fldChar w:fldCharType="begin"/>
+      </w:r>
+      <w:r>
+        <w:rPr>
+          <w:rFonts w:ascii="Segoe UI Light" w:hAnsi="Segoe UI Light"/>
+          <w:sz w:val="24"/>
+          <w:szCs w:val="24"/>
+        </w:rPr>
+        <w:instrText xml:space="preserve"> HYPERLINK "</w:instrText>
+      </w:r>
+      <w:r>
+        <w:rPr>
+          <w:rFonts w:ascii="Segoe UI Light" w:hAnsi="Segoe UI Light"/>
+          <w:sz w:val="24"/>
+          <w:szCs w:val="24"/>
+        </w:rPr>
+        <w:instrText>http://aka-cdn.uce.edu.ec/ares/perseo/my_html/im</w:instrText>
+      </w:r>
+      <w:r>
+        <w:rPr>
+          <w:rFonts w:ascii="Segoe UI Light" w:hAnsi="Segoe UI Light"/>
+          <w:sz w:val="24"/>
+          <w:szCs w:val="24"/>
+          <w:lang w:val="es-ES"/>
+        </w:rPr>
+        <w:instrText>a</w:instrText>
+      </w:r>
+      <w:r>
+        <w:rPr>
+          <w:rFonts w:ascii="Segoe UI Light" w:hAnsi="Segoe UI Light"/>
+          <w:sz w:val="24"/>
+          <w:szCs w:val="24"/>
+        </w:rPr>
+        <w:instrText>g</w:instrText>
+      </w:r>
+      <w:r>
+        <w:rPr>
+          <w:rFonts w:ascii="Segoe UI Light" w:hAnsi="Segoe UI Light"/>
+          <w:sz w:val="24"/>
+          <w:szCs w:val="24"/>
+          <w:lang w:val="es-ES"/>
+        </w:rPr>
+        <w:instrText>es</w:instrText>
+      </w:r>
+      <w:r>
+        <w:rPr>
+          <w:rFonts w:ascii="Segoe UI Light" w:hAnsi="Segoe UI Light"/>
+          <w:sz w:val="24"/>
+          <w:szCs w:val="24"/>
+        </w:rPr>
+        <w:instrText>/logo.png</w:instrText>
+      </w:r>
+      <w:r>
+        <w:rPr>
+          <w:rFonts w:ascii="Segoe UI Light" w:hAnsi="Segoe UI Light"/>
+          <w:sz w:val="24"/>
+          <w:szCs w:val="24"/>
+        </w:rPr>
+        <w:instrText xml:space="preserve">" </w:instrText>
+      </w:r>
+      <w:r>
+        <w:rPr>
+          <w:rFonts w:ascii="Segoe UI Light" w:hAnsi="Segoe UI Light"/>
+          <w:sz w:val="24"/>
+          <w:szCs w:val="24"/>
+        </w:rPr>
+        <w:fldChar w:fldCharType="separate"/>
+      </w:r>
+      <w:r>
+        <w:rPr>
+          <w:rStyle w:val="Hipervnculo"/>
+          <w:rFonts w:ascii="Segoe UI Light" w:hAnsi="Segoe UI Light"/>
+          <w:sz w:val="24"/>
+          <w:szCs w:val="24"/>
+        </w:rPr>
+        <w:t>http://aka-cdn.uce.edu.ec/ares/perseo/my_html/im</w:t>
+      </w:r>
+      <w:r>
+        <w:rPr>
+          <w:rStyle w:val="Hipervnculo"/>
+          <w:rFonts w:ascii="Segoe UI Light" w:hAnsi="Segoe UI Light"/>
+          <w:sz w:val="24"/>
+          <w:szCs w:val="24"/>
+          <w:lang w:val="es-ES"/>
+        </w:rPr>
+        <w:t>a</w:t>
+      </w:r>
+      <w:r>
+        <w:rPr>
+          <w:rStyle w:val="Hipervnculo"/>
+          <w:rFonts w:ascii="Segoe UI Light" w:hAnsi="Segoe UI Light"/>
+          <w:sz w:val="24"/>
+          <w:szCs w:val="24"/>
+        </w:rPr>
+        <w:t>g</w:t>
+      </w:r>
+      <w:r>
+        <w:rPr>
+          <w:rStyle w:val="Hipervnculo"/>
+          <w:rFonts w:ascii="Segoe UI Light" w:hAnsi="Segoe UI Light"/>
+          <w:sz w:val="24"/>
+          <w:szCs w:val="24"/>
+          <w:lang w:val="es-ES"/>
+        </w:rPr>
+        <w:t>es</w:t>
+      </w:r>
+      <w:r>
+        <w:rPr>
+          <w:rStyle w:val="Hipervnculo"/>
+          <w:rFonts w:ascii="Segoe UI Light" w:hAnsi="Segoe UI Light"/>
+          <w:sz w:val="24"/>
+          <w:szCs w:val="24"/>
+        </w:rPr>
+        <w:t>/logo.png</w:t>
+      </w:r>
+      <w:r>
+        <w:rPr>
+          <w:rFonts w:ascii="Segoe UI Light" w:hAnsi="Segoe UI Light"/>
+          <w:sz w:val="24"/>
+          <w:szCs w:val="24"/>
+        </w:rPr>
+        <w:fldChar w:fldCharType="end"/>
+      </w:r>
       <w:r>
         <w:rPr>
           <w:rFonts w:ascii="Segoe UI Light" w:hAnsi="Segoe UI Light"/>
@@ -4487,7 +4764,6 @@
           <w:sz w:val="24"/>
           <w:szCs w:val="24"/>
         </w:rPr>
-        <w:lastRenderedPageBreak/>
         <w:t xml:space="preserve">*Nota* si desea insertar una imagen en un campo donde está activo el editor de HTML (tinyMCE) integrado, solo debe dar </w:t>
       </w:r>
       <w:r>
@@ -4712,103 +4988,13 @@
           <w:noProof/>
           <w:sz w:val="24"/>
           <w:szCs w:val="24"/>
-          <w:lang w:eastAsia="es-ES"/>
+          <w:lang w:val="es-ES" w:eastAsia="es-ES"/>
         </w:rPr>
         <w:drawing>
           <wp:inline distT="0" distB="0" distL="0" distR="0" wp14:anchorId="7A0E5B4C" wp14:editId="13D17E5B">
             <wp:extent cx="5400040" cy="3375025"/>
             <wp:effectExtent l="0" t="0" r="0" b="0"/>
             <wp:docPr id="1" name="Imagen 1"/>
-            <wp:cNvGraphicFramePr>
-              <a:graphicFrameLocks xmlns:a="http://schemas.openxmlformats.org/drawingml/2006/main" noChangeAspect="1"/>
-            </wp:cNvGraphicFramePr>
-            <a:graphic xmlns:a="http://schemas.openxmlformats.org/drawingml/2006/main">
-              <a:graphicData uri="http://schemas.openxmlformats.org/drawingml/2006/picture">
-                <pic:pic xmlns:pic="http://schemas.openxmlformats.org/drawingml/2006/picture">
-                  <pic:nvPicPr>
-                    <pic:cNvPr id="1" name=""/>
-                    <pic:cNvPicPr/>
-                  </pic:nvPicPr>
-                  <pic:blipFill>
-                    <a:blip r:embed="rId23"/>
-                    <a:stretch>
-                      <a:fillRect/>
-                    </a:stretch>
-                  </pic:blipFill>
-                  <pic:spPr>
-                    <a:xfrm>
-                      <a:off x="0" y="0"/>
-                      <a:ext cx="5400040" cy="3375025"/>
-                    </a:xfrm>
-                    <a:prstGeom prst="rect">
-                      <a:avLst/>
-                    </a:prstGeom>
-                  </pic:spPr>
-                </pic:pic>
-              </a:graphicData>
-            </a:graphic>
-          </wp:inline>
-        </w:drawing>
-      </w:r>
-    </w:p>
-    <w:p>
-      <w:pPr>
-        <w:pStyle w:val="Prrafodelista"/>
-        <w:numPr>
-          <w:ilvl w:val="0"/>
-          <w:numId w:val="3"/>
-        </w:numPr>
-        <w:jc w:val="both"/>
-        <w:rPr>
-          <w:rFonts w:ascii="Segoe UI Light" w:hAnsi="Segoe UI Light"/>
-          <w:sz w:val="24"/>
-          <w:szCs w:val="24"/>
-        </w:rPr>
-      </w:pPr>
-      <w:r>
-        <w:rPr>
-          <w:rFonts w:ascii="Segoe UI Light" w:hAnsi="Segoe UI Light"/>
-          <w:sz w:val="24"/>
-          <w:szCs w:val="24"/>
-        </w:rPr>
-        <w:t>Una vez creado el articulo puede volver a abrirlo y copiar el número de 5 dígitos del campo (identificador) localizado en la parte superior sobre el icono de lupa con el texto: “pre visualización básica”</w:t>
-      </w:r>
-    </w:p>
-    <w:p>
-      <w:pPr>
-        <w:pStyle w:val="Prrafodelista"/>
-        <w:jc w:val="both"/>
-        <w:rPr>
-          <w:rFonts w:ascii="Segoe UI Light" w:hAnsi="Segoe UI Light"/>
-          <w:sz w:val="24"/>
-          <w:szCs w:val="24"/>
-        </w:rPr>
-      </w:pPr>
-    </w:p>
-    <w:p>
-      <w:pPr>
-        <w:pStyle w:val="Prrafodelista"/>
-        <w:jc w:val="both"/>
-        <w:rPr>
-          <w:rFonts w:ascii="Segoe UI Light" w:hAnsi="Segoe UI Light"/>
-          <w:sz w:val="24"/>
-          <w:szCs w:val="24"/>
-        </w:rPr>
-      </w:pPr>
-      <w:r>
-        <w:rPr>
-          <w:rFonts w:ascii="Segoe UI Light" w:hAnsi="Segoe UI Light"/>
-          <w:noProof/>
-          <w:sz w:val="24"/>
-          <w:szCs w:val="24"/>
-          <w:lang w:eastAsia="es-ES"/>
-        </w:rPr>
-        <w:lastRenderedPageBreak/>
-        <w:drawing>
-          <wp:inline distT="0" distB="0" distL="0" distR="0" wp14:anchorId="66E91364" wp14:editId="1699D539">
-            <wp:extent cx="5400040" cy="3375025"/>
-            <wp:effectExtent l="0" t="0" r="0" b="0"/>
-            <wp:docPr id="3" name="Imagen 3"/>
             <wp:cNvGraphicFramePr>
               <a:graphicFrameLocks xmlns:a="http://schemas.openxmlformats.org/drawingml/2006/main" noChangeAspect="1"/>
             </wp:cNvGraphicFramePr>
@@ -4843,6 +5029,96 @@
     </w:p>
     <w:p>
       <w:pPr>
+        <w:pStyle w:val="Prrafodelista"/>
+        <w:numPr>
+          <w:ilvl w:val="0"/>
+          <w:numId w:val="3"/>
+        </w:numPr>
+        <w:jc w:val="both"/>
+        <w:rPr>
+          <w:rFonts w:ascii="Segoe UI Light" w:hAnsi="Segoe UI Light"/>
+          <w:sz w:val="24"/>
+          <w:szCs w:val="24"/>
+        </w:rPr>
+      </w:pPr>
+      <w:r>
+        <w:rPr>
+          <w:rFonts w:ascii="Segoe UI Light" w:hAnsi="Segoe UI Light"/>
+          <w:sz w:val="24"/>
+          <w:szCs w:val="24"/>
+        </w:rPr>
+        <w:t>Una vez creado el articulo puede volver a abrirlo y copiar el número de 5 dígitos del campo (identificador) localizado en la parte superior sobre el icono de lupa con el texto: “pre visualización básica”</w:t>
+      </w:r>
+    </w:p>
+    <w:p>
+      <w:pPr>
+        <w:pStyle w:val="Prrafodelista"/>
+        <w:jc w:val="both"/>
+        <w:rPr>
+          <w:rFonts w:ascii="Segoe UI Light" w:hAnsi="Segoe UI Light"/>
+          <w:sz w:val="24"/>
+          <w:szCs w:val="24"/>
+        </w:rPr>
+      </w:pPr>
+    </w:p>
+    <w:p>
+      <w:pPr>
+        <w:pStyle w:val="Prrafodelista"/>
+        <w:jc w:val="both"/>
+        <w:rPr>
+          <w:rFonts w:ascii="Segoe UI Light" w:hAnsi="Segoe UI Light"/>
+          <w:sz w:val="24"/>
+          <w:szCs w:val="24"/>
+        </w:rPr>
+      </w:pPr>
+      <w:r>
+        <w:rPr>
+          <w:rFonts w:ascii="Segoe UI Light" w:hAnsi="Segoe UI Light"/>
+          <w:noProof/>
+          <w:sz w:val="24"/>
+          <w:szCs w:val="24"/>
+          <w:lang w:val="es-ES" w:eastAsia="es-ES"/>
+        </w:rPr>
+        <w:lastRenderedPageBreak/>
+        <w:drawing>
+          <wp:inline distT="0" distB="0" distL="0" distR="0" wp14:anchorId="66E91364" wp14:editId="1699D539">
+            <wp:extent cx="5400040" cy="3375025"/>
+            <wp:effectExtent l="0" t="0" r="0" b="0"/>
+            <wp:docPr id="3" name="Imagen 3"/>
+            <wp:cNvGraphicFramePr>
+              <a:graphicFrameLocks xmlns:a="http://schemas.openxmlformats.org/drawingml/2006/main" noChangeAspect="1"/>
+            </wp:cNvGraphicFramePr>
+            <a:graphic xmlns:a="http://schemas.openxmlformats.org/drawingml/2006/main">
+              <a:graphicData uri="http://schemas.openxmlformats.org/drawingml/2006/picture">
+                <pic:pic xmlns:pic="http://schemas.openxmlformats.org/drawingml/2006/picture">
+                  <pic:nvPicPr>
+                    <pic:cNvPr id="1" name=""/>
+                    <pic:cNvPicPr/>
+                  </pic:nvPicPr>
+                  <pic:blipFill>
+                    <a:blip r:embed="rId25"/>
+                    <a:stretch>
+                      <a:fillRect/>
+                    </a:stretch>
+                  </pic:blipFill>
+                  <pic:spPr>
+                    <a:xfrm>
+                      <a:off x="0" y="0"/>
+                      <a:ext cx="5400040" cy="3375025"/>
+                    </a:xfrm>
+                    <a:prstGeom prst="rect">
+                      <a:avLst/>
+                    </a:prstGeom>
+                  </pic:spPr>
+                </pic:pic>
+              </a:graphicData>
+            </a:graphic>
+          </wp:inline>
+        </w:drawing>
+      </w:r>
+    </w:p>
+    <w:p>
+      <w:pPr>
         <w:pStyle w:val="Ttulo2"/>
         <w:numPr>
           <w:ilvl w:val="0"/>
@@ -4887,7 +5163,7 @@
           <w:szCs w:val="24"/>
         </w:rPr>
       </w:pPr>
-      <w:hyperlink r:id="rId25" w:history="1">
+      <w:hyperlink r:id="rId26" w:history="1">
         <w:r>
           <w:rPr>
             <w:rStyle w:val="Hipervnculo"/>
@@ -4941,7 +5217,7 @@
           <w:szCs w:val="24"/>
         </w:rPr>
       </w:pPr>
-      <w:hyperlink r:id="rId26" w:history="1">
+      <w:hyperlink r:id="rId27" w:history="1">
         <w:r>
           <w:rPr>
             <w:rStyle w:val="Hipervnculo"/>
@@ -4995,7 +5271,7 @@
           <w:szCs w:val="24"/>
         </w:rPr>
       </w:pPr>
-      <w:hyperlink r:id="rId27" w:history="1">
+      <w:hyperlink r:id="rId28" w:history="1">
         <w:r>
           <w:rPr>
             <w:rStyle w:val="Hipervnculo"/>

</xml_diff>